<commit_message>
refactor code, updated report, and added screenshots
</commit_message>
<xml_diff>
--- a/report.docx
+++ b/report.docx
@@ -9,7 +9,7 @@
     </w:p>
     <w:p>
       <w:pPr>
-        <w:spacing w:line="240" w:lineRule="atLeast"/>
+        <w:pStyle w:val="Heading1"/>
       </w:pPr>
       <w:r>
         <w:t>Exploring the Data Set</w:t>
@@ -17,7 +17,7 @@
     </w:p>
     <w:p>
       <w:pPr>
-        <w:spacing w:line="240" w:lineRule="atLeast"/>
+        <w:pStyle w:val="Heading2"/>
       </w:pPr>
       <w:r>
         <w:t>Test Data</w:t>
@@ -60,7 +60,7 @@
     </w:p>
     <w:p>
       <w:pPr>
-        <w:spacing w:line="240" w:lineRule="atLeast"/>
+        <w:pStyle w:val="Heading2"/>
       </w:pPr>
       <w:r>
         <w:t>HDB Training Data</w:t>
@@ -132,7 +132,7 @@
     </w:p>
     <w:p>
       <w:pPr>
-        <w:spacing w:line="240" w:lineRule="atLeast"/>
+        <w:pStyle w:val="Heading2"/>
       </w:pPr>
       <w:r>
         <w:t>Private Housing Training Data</w:t>
@@ -201,26 +201,8 @@
     </w:p>
     <w:p>
       <w:pPr>
-        <w:pStyle w:val="ListParagraph"/>
-        <w:numPr>
-          <w:ilvl w:val="0"/>
-          <w:numId w:val="1"/>
-        </w:numPr>
-        <w:spacing w:line="240" w:lineRule="atLeast"/>
-      </w:pPr>
-      <w:r>
-        <w:t xml:space="preserve">needs to </w:t>
-      </w:r>
-      <w:r>
-        <w:t xml:space="preserve">derive new </w:t>
-      </w:r>
-      <w:r>
-        <w:t>meaningful values (e.g. remaining tenure years)</w:t>
-      </w:r>
-    </w:p>
-    <w:p>
-      <w:pPr>
-        <w:spacing w:line="240" w:lineRule="atLeast"/>
+        <w:spacing w:line="240" w:lineRule="atLeast"/>
+        <w:ind w:left="360"/>
       </w:pPr>
     </w:p>
     <w:p>
@@ -231,14 +213,30 @@
       <w:r>
         <w:t xml:space="preserve">Figure </w:t>
       </w:r>
-      <w:fldSimple w:instr=" SEQ Figure \* ARABIC ">
-        <w:r>
-          <w:rPr>
-            <w:noProof/>
-          </w:rPr>
-          <w:t>1</w:t>
-        </w:r>
-      </w:fldSimple>
+      <w:r>
+        <w:fldChar w:fldCharType="begin"/>
+      </w:r>
+      <w:r>
+        <w:instrText xml:space="preserve"> SEQ Fi</w:instrText>
+      </w:r>
+      <w:r>
+        <w:instrText xml:space="preserve">gure \* ARABIC </w:instrText>
+      </w:r>
+      <w:r>
+        <w:fldChar w:fldCharType="separate"/>
+      </w:r>
+      <w:r>
+        <w:rPr>
+          <w:noProof/>
+        </w:rPr>
+        <w:t>1</w:t>
+      </w:r>
+      <w:r>
+        <w:rPr>
+          <w:noProof/>
+        </w:rPr>
+        <w:fldChar w:fldCharType="end"/>
+      </w:r>
       <w:r>
         <w:t xml:space="preserve"> HDB Training Data</w:t>
       </w:r>
@@ -302,14 +300,27 @@
         <w:lastRenderedPageBreak/>
         <w:t xml:space="preserve">Figure </w:t>
       </w:r>
-      <w:fldSimple w:instr=" SEQ Figure \* ARABIC ">
-        <w:r>
-          <w:rPr>
-            <w:noProof/>
-          </w:rPr>
-          <w:t>2</w:t>
-        </w:r>
-      </w:fldSimple>
+      <w:r>
+        <w:fldChar w:fldCharType="begin"/>
+      </w:r>
+      <w:r>
+        <w:instrText xml:space="preserve"> SEQ Figure \* ARABIC </w:instrText>
+      </w:r>
+      <w:r>
+        <w:fldChar w:fldCharType="separate"/>
+      </w:r>
+      <w:r>
+        <w:rPr>
+          <w:noProof/>
+        </w:rPr>
+        <w:t>2</w:t>
+      </w:r>
+      <w:r>
+        <w:rPr>
+          <w:noProof/>
+        </w:rPr>
+        <w:fldChar w:fldCharType="end"/>
+      </w:r>
       <w:r>
         <w:t xml:space="preserve"> Private Housing Training Data with outliers highlighted</w:t>
       </w:r>
@@ -951,7 +962,7 @@
     </w:p>
     <w:p>
       <w:pPr>
-        <w:spacing w:line="240" w:lineRule="atLeast"/>
+        <w:pStyle w:val="Heading1"/>
       </w:pPr>
       <w:r>
         <w:lastRenderedPageBreak/>
@@ -968,7 +979,15 @@
         <w:spacing w:line="240" w:lineRule="atLeast"/>
       </w:pPr>
       <w:r>
-        <w:t>text values are label-encoded as integer values in both data sets</w:t>
+        <w:t xml:space="preserve">both Label Encoding as well as Feature Hashing are used to represent categorical features (e.g. area, storey range, property </w:t>
+      </w:r>
+      <w:proofErr w:type="spellStart"/>
+      <w:r>
+        <w:t>tpe</w:t>
+      </w:r>
+      <w:proofErr w:type="spellEnd"/>
+      <w:r>
+        <w:t>)</w:t>
       </w:r>
     </w:p>
     <w:p>
@@ -981,16 +1000,7 @@
         <w:spacing w:line="240" w:lineRule="atLeast"/>
       </w:pPr>
       <w:r>
-        <w:t xml:space="preserve">block number and street names are derived </w:t>
-      </w:r>
-      <w:r>
-        <w:t xml:space="preserve">and label-encoded </w:t>
-      </w:r>
-      <w:r>
-        <w:t xml:space="preserve">from address </w:t>
-      </w:r>
-      <w:r>
-        <w:t>in Private Housing dataset</w:t>
+        <w:t>One Hot Encoding is not used because it generates too many feature columns that computation time takes extremely long.  Instead, Feature Hashing is used.</w:t>
       </w:r>
     </w:p>
     <w:p>
@@ -1003,17 +1013,25 @@
         <w:spacing w:line="240" w:lineRule="atLeast"/>
       </w:pPr>
       <w:r>
-        <w:t>tenure years are derived and label-encoded from tenure description in Private Housing</w:t>
-      </w:r>
-    </w:p>
-    <w:p>
-      <w:pPr>
-        <w:spacing w:line="240" w:lineRule="atLeast"/>
-      </w:pPr>
-    </w:p>
-    <w:p>
-      <w:pPr>
-        <w:spacing w:line="240" w:lineRule="atLeast"/>
+        <w:t xml:space="preserve">Since house price is too large compared to other features’ values, we apply </w:t>
+      </w:r>
+      <w:proofErr w:type="spellStart"/>
+      <w:r>
+        <w:t>BoxCox</w:t>
+      </w:r>
+      <w:proofErr w:type="spellEnd"/>
+      <w:r>
+        <w:t xml:space="preserve"> transformation to price to achieve normal distribution.</w:t>
+      </w:r>
+    </w:p>
+    <w:p>
+      <w:pPr>
+        <w:spacing w:line="240" w:lineRule="atLeast"/>
+      </w:pPr>
+    </w:p>
+    <w:p>
+      <w:pPr>
+        <w:pStyle w:val="Heading1"/>
       </w:pPr>
       <w:r>
         <w:t>Training Data Selection</w:t>
@@ -1029,15 +1047,13 @@
         <w:spacing w:line="240" w:lineRule="atLeast"/>
       </w:pPr>
       <w:r>
-        <w:t>Since test data set is aiming at housing prices in 2017, we decided to train our models using only 2016 and 2017 training data.  Our assumption is that buyers and sellers do not need to know old house price.  But they need to know house prices that are based on recent house prices in current market so that they can buy or sell at competitive price range.</w:t>
-      </w:r>
-    </w:p>
-    <w:p>
-      <w:pPr>
-        <w:spacing w:line="240" w:lineRule="atLeast"/>
-      </w:pPr>
-      <w:r>
-        <w:t>Feature Selection</w:t>
+        <w:t xml:space="preserve">Since test data set is aiming at housing prices in 2017, we decided to train our models </w:t>
+      </w:r>
+      <w:r>
+        <w:t>with data from 2015, 2016, 2017</w:t>
+      </w:r>
+      <w:r>
+        <w:t>.  Our assumption is that buyers and sellers do not need to know old house price.  But they need to know house prices that are based on recent house prices in current market so that they can buy or sell at competitive price range.</w:t>
       </w:r>
     </w:p>
     <w:p>
@@ -1050,10 +1066,20 @@
         <w:spacing w:line="240" w:lineRule="atLeast"/>
       </w:pPr>
       <w:r>
-        <w:t xml:space="preserve">We rely mostly on the </w:t>
-      </w:r>
-      <w:r>
-        <w:t>correlation characteristics of training data sets.</w:t>
+        <w:t>For private housing dataset, we noticed that test data set is aiming at only Resale, so we decided to exclude all other sale types from our training data.</w:t>
+      </w:r>
+    </w:p>
+    <w:p>
+      <w:pPr>
+        <w:spacing w:line="240" w:lineRule="atLeast"/>
+      </w:pPr>
+    </w:p>
+    <w:p>
+      <w:pPr>
+        <w:pStyle w:val="Heading1"/>
+      </w:pPr>
+      <w:r>
+        <w:t>Feature Selection</w:t>
       </w:r>
     </w:p>
     <w:p>
@@ -1066,7 +1092,76 @@
         <w:spacing w:line="240" w:lineRule="atLeast"/>
       </w:pPr>
       <w:r>
-        <w:t>For private housing, we also experimented with only following features.</w:t>
+        <w:t xml:space="preserve">We rely on the </w:t>
+      </w:r>
+      <w:r>
+        <w:t>correlation characteristics of training data sets</w:t>
+      </w:r>
+      <w:r>
+        <w:t xml:space="preserve"> to identify potential features</w:t>
+      </w:r>
+    </w:p>
+    <w:p>
+      <w:pPr>
+        <w:pStyle w:val="ListParagraph"/>
+        <w:numPr>
+          <w:ilvl w:val="0"/>
+          <w:numId w:val="1"/>
+        </w:numPr>
+        <w:spacing w:line="240" w:lineRule="atLeast"/>
+      </w:pPr>
+      <w:r>
+        <w:t>But we let the algorithms discover the feature importance themselves</w:t>
+      </w:r>
+    </w:p>
+    <w:p>
+      <w:pPr>
+        <w:spacing w:line="240" w:lineRule="atLeast"/>
+      </w:pPr>
+    </w:p>
+    <w:p>
+      <w:pPr>
+        <w:pStyle w:val="Heading1"/>
+      </w:pPr>
+      <w:r>
+        <w:t>Evaluating Algorithms</w:t>
+      </w:r>
+    </w:p>
+    <w:p>
+      <w:pPr>
+        <w:pStyle w:val="ListParagraph"/>
+        <w:numPr>
+          <w:ilvl w:val="0"/>
+          <w:numId w:val="1"/>
+        </w:numPr>
+        <w:spacing w:line="240" w:lineRule="atLeast"/>
+      </w:pPr>
+      <w:r>
+        <w:t xml:space="preserve">We evaluated a few candidate algorithms </w:t>
+      </w:r>
+      <w:r>
+        <w:t>both Linear and Ensemble types</w:t>
+      </w:r>
+    </w:p>
+    <w:p>
+      <w:pPr>
+        <w:pStyle w:val="ListParagraph"/>
+        <w:numPr>
+          <w:ilvl w:val="0"/>
+          <w:numId w:val="1"/>
+        </w:numPr>
+        <w:spacing w:line="240" w:lineRule="atLeast"/>
+      </w:pPr>
+      <w:r>
+        <w:t xml:space="preserve">Linear algorithms we evaluated from </w:t>
+      </w:r>
+      <w:proofErr w:type="spellStart"/>
+      <w:r>
+        <w:t>scikit</w:t>
+      </w:r>
+      <w:proofErr w:type="spellEnd"/>
+      <w:r>
+        <w:t xml:space="preserve">-learn include - </w:t>
       </w:r>
     </w:p>
     <w:p>
@@ -1078,11 +1173,9 @@
         </w:numPr>
         <w:spacing w:line="240" w:lineRule="atLeast"/>
       </w:pPr>
-      <w:proofErr w:type="spellStart"/>
-      <w:r>
-        <w:t>Floor_area_sqm</w:t>
-      </w:r>
-      <w:proofErr w:type="spellEnd"/>
+      <w:r>
+        <w:t>Linear Regression</w:t>
+      </w:r>
     </w:p>
     <w:p>
       <w:pPr>
@@ -1094,7 +1187,7 @@
         <w:spacing w:line="240" w:lineRule="atLeast"/>
       </w:pPr>
       <w:r>
-        <w:t>Latitude</w:t>
+        <w:t>Lasso</w:t>
       </w:r>
     </w:p>
     <w:p>
@@ -1106,9 +1199,11 @@
         </w:numPr>
         <w:spacing w:line="240" w:lineRule="atLeast"/>
       </w:pPr>
-      <w:r>
-        <w:t>Longitude</w:t>
-      </w:r>
+      <w:proofErr w:type="spellStart"/>
+      <w:r>
+        <w:t>ElasticNet</w:t>
+      </w:r>
+      <w:proofErr w:type="spellEnd"/>
     </w:p>
     <w:p>
       <w:pPr>
@@ -1121,16 +1216,36 @@
       </w:pPr>
       <w:proofErr w:type="spellStart"/>
       <w:r>
-        <w:t>Floor_num</w:t>
+        <w:t>KneighborsRegressor</w:t>
       </w:r>
       <w:proofErr w:type="spellEnd"/>
     </w:p>
     <w:p>
       <w:pPr>
-        <w:spacing w:line="240" w:lineRule="atLeast"/>
-      </w:pPr>
-      <w:r>
-        <w:t>Training the models</w:t>
+        <w:pStyle w:val="ListParagraph"/>
+        <w:numPr>
+          <w:ilvl w:val="1"/>
+          <w:numId w:val="1"/>
+        </w:numPr>
+        <w:spacing w:line="240" w:lineRule="atLeast"/>
+      </w:pPr>
+      <w:proofErr w:type="spellStart"/>
+      <w:r>
+        <w:t>DecisionTreeRegressor</w:t>
+      </w:r>
+      <w:proofErr w:type="spellEnd"/>
+    </w:p>
+    <w:p>
+      <w:pPr>
+        <w:pStyle w:val="ListParagraph"/>
+        <w:numPr>
+          <w:ilvl w:val="1"/>
+          <w:numId w:val="1"/>
+        </w:numPr>
+        <w:spacing w:line="240" w:lineRule="atLeast"/>
+      </w:pPr>
+      <w:r>
+        <w:t>SVR</w:t>
       </w:r>
     </w:p>
     <w:p>
@@ -1143,24 +1258,91 @@
         <w:spacing w:line="240" w:lineRule="atLeast"/>
       </w:pPr>
       <w:r>
-        <w:t xml:space="preserve">We chose </w:t>
+        <w:t xml:space="preserve">Ensemble algorithms we evaluated from </w:t>
       </w:r>
       <w:proofErr w:type="spellStart"/>
       <w:r>
+        <w:t>scikit</w:t>
+      </w:r>
+      <w:proofErr w:type="spellEnd"/>
+      <w:r>
+        <w:t xml:space="preserve">-learn include – </w:t>
+      </w:r>
+    </w:p>
+    <w:p>
+      <w:pPr>
+        <w:pStyle w:val="ListParagraph"/>
+        <w:numPr>
+          <w:ilvl w:val="1"/>
+          <w:numId w:val="1"/>
+        </w:numPr>
+        <w:spacing w:line="240" w:lineRule="atLeast"/>
+      </w:pPr>
+      <w:proofErr w:type="spellStart"/>
+      <w:r>
+        <w:t>AdaBoostRegressor</w:t>
+      </w:r>
+      <w:proofErr w:type="spellEnd"/>
+    </w:p>
+    <w:p>
+      <w:pPr>
+        <w:pStyle w:val="ListParagraph"/>
+        <w:numPr>
+          <w:ilvl w:val="1"/>
+          <w:numId w:val="1"/>
+        </w:numPr>
+        <w:spacing w:line="240" w:lineRule="atLeast"/>
+      </w:pPr>
+      <w:proofErr w:type="spellStart"/>
+      <w:r>
         <w:t>GradientBoostingRegressor</w:t>
       </w:r>
       <w:proofErr w:type="spellEnd"/>
-      <w:r>
-        <w:t xml:space="preserve"> and </w:t>
-      </w:r>
+    </w:p>
+    <w:p>
+      <w:pPr>
+        <w:pStyle w:val="ListParagraph"/>
+        <w:numPr>
+          <w:ilvl w:val="1"/>
+          <w:numId w:val="1"/>
+        </w:numPr>
+        <w:spacing w:line="240" w:lineRule="atLeast"/>
+      </w:pPr>
       <w:proofErr w:type="spellStart"/>
       <w:r>
+        <w:t>RandomForestRegressor</w:t>
+      </w:r>
+      <w:proofErr w:type="spellEnd"/>
+    </w:p>
+    <w:p>
+      <w:pPr>
+        <w:pStyle w:val="ListParagraph"/>
+        <w:numPr>
+          <w:ilvl w:val="1"/>
+          <w:numId w:val="1"/>
+        </w:numPr>
+        <w:spacing w:line="240" w:lineRule="atLeast"/>
+      </w:pPr>
+      <w:proofErr w:type="spellStart"/>
+      <w:r>
+        <w:t>ExtraTreesRegressor</w:t>
+      </w:r>
+      <w:proofErr w:type="spellEnd"/>
+    </w:p>
+    <w:p>
+      <w:pPr>
+        <w:pStyle w:val="ListParagraph"/>
+        <w:numPr>
+          <w:ilvl w:val="1"/>
+          <w:numId w:val="1"/>
+        </w:numPr>
+        <w:spacing w:line="240" w:lineRule="atLeast"/>
+      </w:pPr>
+      <w:proofErr w:type="spellStart"/>
+      <w:r>
         <w:t>XGBRegressor</w:t>
       </w:r>
       <w:proofErr w:type="spellEnd"/>
-      <w:r>
-        <w:t xml:space="preserve"> algorithms</w:t>
-      </w:r>
     </w:p>
     <w:p>
       <w:pPr>
@@ -1172,13 +1354,28 @@
         <w:spacing w:line="240" w:lineRule="atLeast"/>
       </w:pPr>
       <w:r>
-        <w:t xml:space="preserve">Both algorithms undergone Cross Validation Score with 10 </w:t>
+        <w:t xml:space="preserve">In general, Linear algorithms yield higher </w:t>
       </w:r>
       <w:proofErr w:type="spellStart"/>
       <w:r>
-        <w:t>KFold</w:t>
+        <w:t>erorr</w:t>
       </w:r>
       <w:proofErr w:type="spellEnd"/>
+      <w:r>
+        <w:t xml:space="preserve"> rate than Ensemble algorithms.  Diagrams below shows a sample of evaluation over </w:t>
+      </w:r>
+      <w:r>
+        <w:t>20,000 records</w:t>
+      </w:r>
+      <w:r>
+        <w:t xml:space="preserve"> of HDB</w:t>
+      </w:r>
+      <w:r>
+        <w:t xml:space="preserve"> dataset</w:t>
+      </w:r>
+      <w:r>
+        <w:t>.  Same holds true for Private Housing dataset.</w:t>
+      </w:r>
     </w:p>
     <w:p>
       <w:pPr>
@@ -1190,7 +1387,23 @@
         <w:spacing w:line="240" w:lineRule="atLeast"/>
       </w:pPr>
       <w:r>
-        <w:t>The resultant models are then ensembled together to predict the housing price</w:t>
+        <w:t xml:space="preserve">Among Ensemble algorithms, </w:t>
+      </w:r>
+      <w:proofErr w:type="spellStart"/>
+      <w:r>
+        <w:t>RandomForest</w:t>
+      </w:r>
+      <w:proofErr w:type="spellEnd"/>
+      <w:r>
+        <w:t xml:space="preserve"> and </w:t>
+      </w:r>
+      <w:proofErr w:type="spellStart"/>
+      <w:r>
+        <w:t>ExtraTrees</w:t>
+      </w:r>
+      <w:proofErr w:type="spellEnd"/>
+      <w:r>
+        <w:t xml:space="preserve"> seems promising, but during training with larger dataset, their performance degrades.</w:t>
       </w:r>
     </w:p>
     <w:p>
@@ -1203,7 +1416,358 @@
         <w:spacing w:line="240" w:lineRule="atLeast"/>
       </w:pPr>
       <w:r>
-        <w:t>We wrote two separated Python programs, one for HDB and one for Private Housing</w:t>
+        <w:t xml:space="preserve">Only </w:t>
+      </w:r>
+      <w:proofErr w:type="spellStart"/>
+      <w:r>
+        <w:t>GradientBoostingRegresor</w:t>
+      </w:r>
+      <w:proofErr w:type="spellEnd"/>
+      <w:r>
+        <w:t xml:space="preserve"> (GBM) and </w:t>
+      </w:r>
+      <w:proofErr w:type="spellStart"/>
+      <w:r>
+        <w:t>XGBRegressor</w:t>
+      </w:r>
+      <w:proofErr w:type="spellEnd"/>
+      <w:r>
+        <w:t xml:space="preserve"> (XGB) yield acceptable training time and comparatively good error rates.</w:t>
+      </w:r>
+    </w:p>
+    <w:p>
+      <w:pPr>
+        <w:spacing w:line="240" w:lineRule="atLeast"/>
+      </w:pPr>
+      <w:r>
+        <w:rPr>
+          <w:noProof/>
+        </w:rPr>
+        <w:lastRenderedPageBreak/>
+        <w:drawing>
+          <wp:inline distT="0" distB="0" distL="0" distR="0" wp14:anchorId="7A31A2F3" wp14:editId="7195C420">
+            <wp:extent cx="5731510" cy="4265961"/>
+            <wp:effectExtent l="0" t="0" r="2540" b="1270"/>
+            <wp:docPr id="1" name="Picture 1"/>
+            <wp:cNvGraphicFramePr>
+              <a:graphicFrameLocks xmlns:a="http://schemas.openxmlformats.org/drawingml/2006/main" noChangeAspect="1"/>
+            </wp:cNvGraphicFramePr>
+            <a:graphic xmlns:a="http://schemas.openxmlformats.org/drawingml/2006/main">
+              <a:graphicData uri="http://schemas.openxmlformats.org/drawingml/2006/picture">
+                <pic:pic xmlns:pic="http://schemas.openxmlformats.org/drawingml/2006/picture">
+                  <pic:nvPicPr>
+                    <pic:cNvPr id="0" name="Picture 1"/>
+                    <pic:cNvPicPr>
+                      <a:picLocks noChangeAspect="1" noChangeArrowheads="1"/>
+                    </pic:cNvPicPr>
+                  </pic:nvPicPr>
+                  <pic:blipFill>
+                    <a:blip r:embed="rId9">
+                      <a:extLst>
+                        <a:ext uri="{28A0092B-C50C-407E-A947-70E740481C1C}">
+                          <a14:useLocalDpi xmlns:a14="http://schemas.microsoft.com/office/drawing/2010/main" val="0"/>
+                        </a:ext>
+                      </a:extLst>
+                    </a:blip>
+                    <a:srcRect/>
+                    <a:stretch>
+                      <a:fillRect/>
+                    </a:stretch>
+                  </pic:blipFill>
+                  <pic:spPr bwMode="auto">
+                    <a:xfrm>
+                      <a:off x="0" y="0"/>
+                      <a:ext cx="5731510" cy="4265961"/>
+                    </a:xfrm>
+                    <a:prstGeom prst="rect">
+                      <a:avLst/>
+                    </a:prstGeom>
+                    <a:noFill/>
+                    <a:ln>
+                      <a:noFill/>
+                    </a:ln>
+                  </pic:spPr>
+                </pic:pic>
+              </a:graphicData>
+            </a:graphic>
+          </wp:inline>
+        </w:drawing>
+      </w:r>
+    </w:p>
+    <w:p>
+      <w:pPr>
+        <w:spacing w:line="240" w:lineRule="atLeast"/>
+      </w:pPr>
+      <w:r>
+        <w:rPr>
+          <w:noProof/>
+        </w:rPr>
+        <w:drawing>
+          <wp:inline distT="0" distB="0" distL="0" distR="0" wp14:anchorId="56058B88" wp14:editId="53E35CB4">
+            <wp:extent cx="5731510" cy="4265961"/>
+            <wp:effectExtent l="0" t="0" r="2540" b="1270"/>
+            <wp:docPr id="2" name="Picture 2"/>
+            <wp:cNvGraphicFramePr>
+              <a:graphicFrameLocks xmlns:a="http://schemas.openxmlformats.org/drawingml/2006/main" noChangeAspect="1"/>
+            </wp:cNvGraphicFramePr>
+            <a:graphic xmlns:a="http://schemas.openxmlformats.org/drawingml/2006/main">
+              <a:graphicData uri="http://schemas.openxmlformats.org/drawingml/2006/picture">
+                <pic:pic xmlns:pic="http://schemas.openxmlformats.org/drawingml/2006/picture">
+                  <pic:nvPicPr>
+                    <pic:cNvPr id="0" name="Picture 3"/>
+                    <pic:cNvPicPr>
+                      <a:picLocks noChangeAspect="1" noChangeArrowheads="1"/>
+                    </pic:cNvPicPr>
+                  </pic:nvPicPr>
+                  <pic:blipFill>
+                    <a:blip r:embed="rId10">
+                      <a:extLst>
+                        <a:ext uri="{28A0092B-C50C-407E-A947-70E740481C1C}">
+                          <a14:useLocalDpi xmlns:a14="http://schemas.microsoft.com/office/drawing/2010/main" val="0"/>
+                        </a:ext>
+                      </a:extLst>
+                    </a:blip>
+                    <a:srcRect/>
+                    <a:stretch>
+                      <a:fillRect/>
+                    </a:stretch>
+                  </pic:blipFill>
+                  <pic:spPr bwMode="auto">
+                    <a:xfrm>
+                      <a:off x="0" y="0"/>
+                      <a:ext cx="5731510" cy="4265961"/>
+                    </a:xfrm>
+                    <a:prstGeom prst="rect">
+                      <a:avLst/>
+                    </a:prstGeom>
+                    <a:noFill/>
+                    <a:ln>
+                      <a:noFill/>
+                    </a:ln>
+                  </pic:spPr>
+                </pic:pic>
+              </a:graphicData>
+            </a:graphic>
+          </wp:inline>
+        </w:drawing>
+      </w:r>
+    </w:p>
+    <w:p>
+      <w:pPr>
+        <w:pStyle w:val="Heading1"/>
+      </w:pPr>
+      <w:bookmarkStart w:id="0" w:name="_GoBack"/>
+      <w:r>
+        <w:lastRenderedPageBreak/>
+        <w:t>Tuning the models</w:t>
+      </w:r>
+    </w:p>
+    <w:bookmarkEnd w:id="0"/>
+    <w:p>
+      <w:pPr>
+        <w:pStyle w:val="ListParagraph"/>
+        <w:numPr>
+          <w:ilvl w:val="0"/>
+          <w:numId w:val="4"/>
+        </w:numPr>
+        <w:spacing w:line="240" w:lineRule="atLeast"/>
+      </w:pPr>
+      <w:r>
+        <w:t xml:space="preserve">We used </w:t>
+      </w:r>
+      <w:proofErr w:type="spellStart"/>
+      <w:r>
+        <w:t>scikit-learn’s</w:t>
+      </w:r>
+      <w:proofErr w:type="spellEnd"/>
+      <w:r>
+        <w:t xml:space="preserve"> </w:t>
+      </w:r>
+      <w:proofErr w:type="spellStart"/>
+      <w:r>
+        <w:t>GridSearchCV</w:t>
+      </w:r>
+      <w:proofErr w:type="spellEnd"/>
+      <w:r>
+        <w:t xml:space="preserve"> and </w:t>
+      </w:r>
+      <w:proofErr w:type="spellStart"/>
+      <w:r>
+        <w:t>RandomizedSearchCV</w:t>
+      </w:r>
+      <w:proofErr w:type="spellEnd"/>
+      <w:r>
+        <w:t xml:space="preserve"> to find optimal parameters for the chosen two algorithms: GBM, and XGB.</w:t>
+      </w:r>
+    </w:p>
+    <w:p>
+      <w:pPr>
+        <w:pStyle w:val="ListParagraph"/>
+        <w:numPr>
+          <w:ilvl w:val="0"/>
+          <w:numId w:val="4"/>
+        </w:numPr>
+        <w:spacing w:line="240" w:lineRule="atLeast"/>
+      </w:pPr>
+      <w:r>
+        <w:t xml:space="preserve">However, it takes extremely long time for GBM to complete </w:t>
+      </w:r>
+      <w:proofErr w:type="spellStart"/>
+      <w:r>
+        <w:t>GridSearchCV</w:t>
+      </w:r>
+      <w:proofErr w:type="spellEnd"/>
+      <w:r>
+        <w:t xml:space="preserve"> or </w:t>
+      </w:r>
+      <w:proofErr w:type="spellStart"/>
+      <w:r>
+        <w:t>RandomizedSearchCV</w:t>
+      </w:r>
+      <w:proofErr w:type="spellEnd"/>
+      <w:r>
+        <w:t xml:space="preserve">.  </w:t>
+      </w:r>
+      <w:r>
+        <w:t>So,</w:t>
+      </w:r>
+      <w:r>
+        <w:t xml:space="preserve"> we started to experiment with tuning parameters</w:t>
+      </w:r>
+      <w:r>
+        <w:t xml:space="preserve"> manually</w:t>
+      </w:r>
+      <w:r>
+        <w:t>.</w:t>
+      </w:r>
+    </w:p>
+    <w:p>
+      <w:pPr>
+        <w:spacing w:line="240" w:lineRule="atLeast"/>
+      </w:pPr>
+    </w:p>
+    <w:p>
+      <w:pPr>
+        <w:keepNext/>
+        <w:spacing w:line="240" w:lineRule="atLeast"/>
+      </w:pPr>
+      <w:r>
+        <w:rPr>
+          <w:noProof/>
+        </w:rPr>
+        <w:drawing>
+          <wp:inline distT="0" distB="0" distL="0" distR="0" wp14:anchorId="75A0AA25" wp14:editId="4F3985DF">
+            <wp:extent cx="5731510" cy="2427725"/>
+            <wp:effectExtent l="0" t="0" r="2540" b="0"/>
+            <wp:docPr id="11" name="Picture 11"/>
+            <wp:cNvGraphicFramePr>
+              <a:graphicFrameLocks xmlns:a="http://schemas.openxmlformats.org/drawingml/2006/main" noChangeAspect="1"/>
+            </wp:cNvGraphicFramePr>
+            <a:graphic xmlns:a="http://schemas.openxmlformats.org/drawingml/2006/main">
+              <a:graphicData uri="http://schemas.openxmlformats.org/drawingml/2006/picture">
+                <pic:pic xmlns:pic="http://schemas.openxmlformats.org/drawingml/2006/picture">
+                  <pic:nvPicPr>
+                    <pic:cNvPr id="0" name="Picture 5"/>
+                    <pic:cNvPicPr>
+                      <a:picLocks noChangeAspect="1" noChangeArrowheads="1"/>
+                    </pic:cNvPicPr>
+                  </pic:nvPicPr>
+                  <pic:blipFill>
+                    <a:blip r:embed="rId11">
+                      <a:extLst>
+                        <a:ext uri="{28A0092B-C50C-407E-A947-70E740481C1C}">
+                          <a14:useLocalDpi xmlns:a14="http://schemas.microsoft.com/office/drawing/2010/main" val="0"/>
+                        </a:ext>
+                      </a:extLst>
+                    </a:blip>
+                    <a:srcRect/>
+                    <a:stretch>
+                      <a:fillRect/>
+                    </a:stretch>
+                  </pic:blipFill>
+                  <pic:spPr bwMode="auto">
+                    <a:xfrm>
+                      <a:off x="0" y="0"/>
+                      <a:ext cx="5731510" cy="2427725"/>
+                    </a:xfrm>
+                    <a:prstGeom prst="rect">
+                      <a:avLst/>
+                    </a:prstGeom>
+                    <a:noFill/>
+                    <a:ln>
+                      <a:noFill/>
+                    </a:ln>
+                  </pic:spPr>
+                </pic:pic>
+              </a:graphicData>
+            </a:graphic>
+          </wp:inline>
+        </w:drawing>
+      </w:r>
+    </w:p>
+    <w:p>
+      <w:pPr>
+        <w:pStyle w:val="Caption"/>
+      </w:pPr>
+      <w:r>
+        <w:t xml:space="preserve">Figure </w:t>
+      </w:r>
+      <w:fldSimple w:instr=" SEQ Figure \* ARABIC ">
+        <w:r>
+          <w:rPr>
+            <w:noProof/>
+          </w:rPr>
+          <w:t>3</w:t>
+        </w:r>
+      </w:fldSimple>
+      <w:r>
+        <w:t xml:space="preserve"> </w:t>
+      </w:r>
+      <w:proofErr w:type="spellStart"/>
+      <w:r>
+        <w:t>XGBRegressor</w:t>
+      </w:r>
+      <w:proofErr w:type="spellEnd"/>
+      <w:r>
+        <w:t xml:space="preserve"> best parameters found via </w:t>
+      </w:r>
+      <w:proofErr w:type="spellStart"/>
+      <w:r>
+        <w:t>RandomizedSearchCV</w:t>
+      </w:r>
+      <w:proofErr w:type="spellEnd"/>
+      <w:r>
+        <w:t xml:space="preserve"> (took 6 hours </w:t>
+      </w:r>
+      <w:r>
+        <w:t>on</w:t>
+      </w:r>
+      <w:r>
+        <w:t xml:space="preserve"> my </w:t>
+      </w:r>
+      <w:r>
+        <w:t xml:space="preserve">Xeon </w:t>
+      </w:r>
+      <w:r>
+        <w:t xml:space="preserve">workstation </w:t>
+      </w:r>
+      <w:r>
+        <w:t xml:space="preserve">laptop </w:t>
+      </w:r>
+      <w:r>
+        <w:t>to obtain this!)</w:t>
+      </w:r>
+    </w:p>
+    <w:p/>
+    <w:p>
+      <w:pPr>
+        <w:pStyle w:val="Heading1"/>
+      </w:pPr>
+      <w:r>
+        <w:t xml:space="preserve"> </w:t>
+      </w:r>
+      <w:r>
+        <w:t>Training the models</w:t>
       </w:r>
     </w:p>
     <w:p>
@@ -1215,33 +1779,477 @@
         </w:numPr>
         <w:spacing w:line="240" w:lineRule="atLeast"/>
       </w:pPr>
-      <w:r>
-        <w:t xml:space="preserve">We then combine the prediction results </w:t>
-      </w:r>
-      <w:bookmarkStart w:id="0" w:name="_GoBack"/>
-      <w:bookmarkEnd w:id="0"/>
-      <w:r>
-        <w:t>together</w:t>
-      </w:r>
-    </w:p>
-    <w:p>
-      <w:pPr>
-        <w:spacing w:line="240" w:lineRule="atLeast"/>
-      </w:pPr>
-    </w:p>
-    <w:p>
-      <w:pPr>
-        <w:spacing w:line="240" w:lineRule="atLeast"/>
-      </w:pPr>
-    </w:p>
-    <w:p>
-      <w:pPr>
-        <w:spacing w:line="240" w:lineRule="atLeast"/>
-      </w:pPr>
+      <w:proofErr w:type="spellStart"/>
+      <w:r>
+        <w:t>KFold</w:t>
+      </w:r>
+      <w:proofErr w:type="spellEnd"/>
+      <w:r>
+        <w:t xml:space="preserve"> cross validation scoring</w:t>
+      </w:r>
+      <w:r>
+        <w:t xml:space="preserve"> is used for finding optimal parameters.  </w:t>
+      </w:r>
+    </w:p>
+    <w:p>
+      <w:pPr>
+        <w:pStyle w:val="ListParagraph"/>
+        <w:numPr>
+          <w:ilvl w:val="0"/>
+          <w:numId w:val="1"/>
+        </w:numPr>
+        <w:spacing w:line="240" w:lineRule="atLeast"/>
+      </w:pPr>
+      <w:r>
+        <w:t>T</w:t>
+      </w:r>
+      <w:r>
+        <w:t>rain-test-split</w:t>
+      </w:r>
+      <w:r>
+        <w:t xml:space="preserve"> approach is used for training and predicting the test data.</w:t>
+      </w:r>
+    </w:p>
+    <w:p>
+      <w:pPr>
+        <w:pStyle w:val="ListParagraph"/>
+        <w:spacing w:line="240" w:lineRule="atLeast"/>
+      </w:pPr>
+    </w:p>
+    <w:p>
+      <w:pPr>
+        <w:spacing w:line="240" w:lineRule="atLeast"/>
+      </w:pPr>
+    </w:p>
+    <w:p>
+      <w:pPr>
+        <w:spacing w:line="240" w:lineRule="atLeast"/>
+      </w:pPr>
+    </w:p>
+    <w:p>
+      <w:r>
+        <w:br w:type="page"/>
+      </w:r>
+    </w:p>
+    <w:p>
+      <w:pPr>
+        <w:pStyle w:val="Heading1"/>
+      </w:pPr>
+      <w:r>
+        <w:lastRenderedPageBreak/>
+        <w:t>Appendix:  Screenshots of Data Exploration</w:t>
+      </w:r>
+    </w:p>
+    <w:p/>
+    <w:p>
+      <w:pPr>
+        <w:keepNext/>
+        <w:spacing w:line="240" w:lineRule="atLeast"/>
+      </w:pPr>
+      <w:r>
+        <w:rPr>
+          <w:noProof/>
+        </w:rPr>
+        <w:drawing>
+          <wp:inline distT="0" distB="0" distL="0" distR="0" wp14:anchorId="4DCE1F86" wp14:editId="60B535A1">
+            <wp:extent cx="5731510" cy="4389120"/>
+            <wp:effectExtent l="0" t="0" r="2540" b="0"/>
+            <wp:docPr id="4" name="Picture 4"/>
+            <wp:cNvGraphicFramePr>
+              <a:graphicFrameLocks xmlns:a="http://schemas.openxmlformats.org/drawingml/2006/main" noChangeAspect="1"/>
+            </wp:cNvGraphicFramePr>
+            <a:graphic xmlns:a="http://schemas.openxmlformats.org/drawingml/2006/main">
+              <a:graphicData uri="http://schemas.openxmlformats.org/drawingml/2006/picture">
+                <pic:pic xmlns:pic="http://schemas.openxmlformats.org/drawingml/2006/picture">
+                  <pic:nvPicPr>
+                    <pic:cNvPr id="1" name=""/>
+                    <pic:cNvPicPr/>
+                  </pic:nvPicPr>
+                  <pic:blipFill>
+                    <a:blip r:embed="rId12"/>
+                    <a:stretch>
+                      <a:fillRect/>
+                    </a:stretch>
+                  </pic:blipFill>
+                  <pic:spPr>
+                    <a:xfrm>
+                      <a:off x="0" y="0"/>
+                      <a:ext cx="5731510" cy="4389120"/>
+                    </a:xfrm>
+                    <a:prstGeom prst="rect">
+                      <a:avLst/>
+                    </a:prstGeom>
+                  </pic:spPr>
+                </pic:pic>
+              </a:graphicData>
+            </a:graphic>
+          </wp:inline>
+        </w:drawing>
+      </w:r>
+    </w:p>
+    <w:p>
+      <w:pPr>
+        <w:pStyle w:val="Caption"/>
+      </w:pPr>
+      <w:r>
+        <w:t xml:space="preserve">Figure </w:t>
+      </w:r>
+      <w:fldSimple w:instr=" SEQ Figure \* ARABIC ">
+        <w:r>
+          <w:rPr>
+            <w:noProof/>
+          </w:rPr>
+          <w:t>4</w:t>
+        </w:r>
+      </w:fldSimple>
+      <w:r>
+        <w:t xml:space="preserve"> HDB Training Data Correlation</w:t>
+      </w:r>
+    </w:p>
+    <w:p/>
+    <w:p>
+      <w:pPr>
+        <w:keepNext/>
+      </w:pPr>
+      <w:r>
+        <w:rPr>
+          <w:noProof/>
+        </w:rPr>
+        <w:lastRenderedPageBreak/>
+        <w:drawing>
+          <wp:inline distT="0" distB="0" distL="0" distR="0" wp14:anchorId="2DEA0191" wp14:editId="7586D7F3">
+            <wp:extent cx="5731510" cy="4466590"/>
+            <wp:effectExtent l="0" t="0" r="2540" b="0"/>
+            <wp:docPr id="6" name="Picture 6"/>
+            <wp:cNvGraphicFramePr>
+              <a:graphicFrameLocks xmlns:a="http://schemas.openxmlformats.org/drawingml/2006/main" noChangeAspect="1"/>
+            </wp:cNvGraphicFramePr>
+            <a:graphic xmlns:a="http://schemas.openxmlformats.org/drawingml/2006/main">
+              <a:graphicData uri="http://schemas.openxmlformats.org/drawingml/2006/picture">
+                <pic:pic xmlns:pic="http://schemas.openxmlformats.org/drawingml/2006/picture">
+                  <pic:nvPicPr>
+                    <pic:cNvPr id="1" name=""/>
+                    <pic:cNvPicPr/>
+                  </pic:nvPicPr>
+                  <pic:blipFill>
+                    <a:blip r:embed="rId13"/>
+                    <a:stretch>
+                      <a:fillRect/>
+                    </a:stretch>
+                  </pic:blipFill>
+                  <pic:spPr>
+                    <a:xfrm>
+                      <a:off x="0" y="0"/>
+                      <a:ext cx="5731510" cy="4466590"/>
+                    </a:xfrm>
+                    <a:prstGeom prst="rect">
+                      <a:avLst/>
+                    </a:prstGeom>
+                  </pic:spPr>
+                </pic:pic>
+              </a:graphicData>
+            </a:graphic>
+          </wp:inline>
+        </w:drawing>
+      </w:r>
+    </w:p>
+    <w:p>
+      <w:pPr>
+        <w:pStyle w:val="Caption"/>
+      </w:pPr>
+      <w:r>
+        <w:t xml:space="preserve">Figure </w:t>
+      </w:r>
+      <w:fldSimple w:instr=" SEQ Figure \* ARABIC ">
+        <w:r>
+          <w:rPr>
+            <w:noProof/>
+          </w:rPr>
+          <w:t>5</w:t>
+        </w:r>
+      </w:fldSimple>
+      <w:r>
+        <w:t xml:space="preserve"> Private Housing Training Data Correlation</w:t>
+      </w:r>
+    </w:p>
+    <w:p/>
+    <w:p>
+      <w:pPr>
+        <w:keepNext/>
+      </w:pPr>
+      <w:r>
+        <w:rPr>
+          <w:noProof/>
+        </w:rPr>
+        <w:lastRenderedPageBreak/>
+        <w:drawing>
+          <wp:inline distT="0" distB="0" distL="0" distR="0" wp14:anchorId="4750B4EB" wp14:editId="737E0FE7">
+            <wp:extent cx="5731510" cy="3406140"/>
+            <wp:effectExtent l="0" t="0" r="2540" b="3810"/>
+            <wp:docPr id="7" name="Picture 7"/>
+            <wp:cNvGraphicFramePr>
+              <a:graphicFrameLocks xmlns:a="http://schemas.openxmlformats.org/drawingml/2006/main" noChangeAspect="1"/>
+            </wp:cNvGraphicFramePr>
+            <a:graphic xmlns:a="http://schemas.openxmlformats.org/drawingml/2006/main">
+              <a:graphicData uri="http://schemas.openxmlformats.org/drawingml/2006/picture">
+                <pic:pic xmlns:pic="http://schemas.openxmlformats.org/drawingml/2006/picture">
+                  <pic:nvPicPr>
+                    <pic:cNvPr id="1" name=""/>
+                    <pic:cNvPicPr/>
+                  </pic:nvPicPr>
+                  <pic:blipFill>
+                    <a:blip r:embed="rId14"/>
+                    <a:stretch>
+                      <a:fillRect/>
+                    </a:stretch>
+                  </pic:blipFill>
+                  <pic:spPr>
+                    <a:xfrm>
+                      <a:off x="0" y="0"/>
+                      <a:ext cx="5731510" cy="3406140"/>
+                    </a:xfrm>
+                    <a:prstGeom prst="rect">
+                      <a:avLst/>
+                    </a:prstGeom>
+                  </pic:spPr>
+                </pic:pic>
+              </a:graphicData>
+            </a:graphic>
+          </wp:inline>
+        </w:drawing>
+      </w:r>
+    </w:p>
+    <w:p>
+      <w:pPr>
+        <w:pStyle w:val="Caption"/>
+      </w:pPr>
+      <w:r>
+        <w:t xml:space="preserve">Figure </w:t>
+      </w:r>
+      <w:fldSimple w:instr=" SEQ Figure \* ARABIC ">
+        <w:r>
+          <w:rPr>
+            <w:noProof/>
+          </w:rPr>
+          <w:t>6</w:t>
+        </w:r>
+      </w:fldSimple>
+      <w:r>
+        <w:t xml:space="preserve"> HDB Flat Type vs Price (left to right: 1 room, 2 room, etc)</w:t>
+      </w:r>
+    </w:p>
+    <w:p/>
+    <w:p>
+      <w:pPr>
+        <w:keepNext/>
+      </w:pPr>
+      <w:r>
+        <w:rPr>
+          <w:noProof/>
+        </w:rPr>
+        <w:drawing>
+          <wp:inline distT="0" distB="0" distL="0" distR="0" wp14:anchorId="19157956" wp14:editId="33615287">
+            <wp:extent cx="5731510" cy="3356610"/>
+            <wp:effectExtent l="0" t="0" r="2540" b="0"/>
+            <wp:docPr id="8" name="Picture 8"/>
+            <wp:cNvGraphicFramePr>
+              <a:graphicFrameLocks xmlns:a="http://schemas.openxmlformats.org/drawingml/2006/main" noChangeAspect="1"/>
+            </wp:cNvGraphicFramePr>
+            <a:graphic xmlns:a="http://schemas.openxmlformats.org/drawingml/2006/main">
+              <a:graphicData uri="http://schemas.openxmlformats.org/drawingml/2006/picture">
+                <pic:pic xmlns:pic="http://schemas.openxmlformats.org/drawingml/2006/picture">
+                  <pic:nvPicPr>
+                    <pic:cNvPr id="1" name=""/>
+                    <pic:cNvPicPr/>
+                  </pic:nvPicPr>
+                  <pic:blipFill>
+                    <a:blip r:embed="rId15"/>
+                    <a:stretch>
+                      <a:fillRect/>
+                    </a:stretch>
+                  </pic:blipFill>
+                  <pic:spPr>
+                    <a:xfrm>
+                      <a:off x="0" y="0"/>
+                      <a:ext cx="5731510" cy="3356610"/>
+                    </a:xfrm>
+                    <a:prstGeom prst="rect">
+                      <a:avLst/>
+                    </a:prstGeom>
+                  </pic:spPr>
+                </pic:pic>
+              </a:graphicData>
+            </a:graphic>
+          </wp:inline>
+        </w:drawing>
+      </w:r>
+    </w:p>
+    <w:p>
+      <w:pPr>
+        <w:pStyle w:val="Caption"/>
+      </w:pPr>
+      <w:r>
+        <w:t xml:space="preserve">Figure </w:t>
+      </w:r>
+      <w:fldSimple w:instr=" SEQ Figure \* ARABIC ">
+        <w:r>
+          <w:rPr>
+            <w:noProof/>
+          </w:rPr>
+          <w:t>7</w:t>
+        </w:r>
+      </w:fldSimple>
+      <w:r>
+        <w:t xml:space="preserve"> Private Housing </w:t>
+      </w:r>
+      <w:r>
+        <w:t xml:space="preserve">property type </w:t>
+      </w:r>
+      <w:r>
+        <w:t>vs Price</w:t>
+      </w:r>
+    </w:p>
+    <w:p>
+      <w:r>
+        <w:br w:type="page"/>
+      </w:r>
+    </w:p>
+    <w:p>
+      <w:pPr>
+        <w:keepNext/>
+      </w:pPr>
+      <w:r>
+        <w:rPr>
+          <w:noProof/>
+        </w:rPr>
+        <w:lastRenderedPageBreak/>
+        <w:drawing>
+          <wp:inline distT="0" distB="0" distL="0" distR="0" wp14:anchorId="5AE00999" wp14:editId="2A9BAFAF">
+            <wp:extent cx="5731510" cy="3260725"/>
+            <wp:effectExtent l="0" t="0" r="2540" b="0"/>
+            <wp:docPr id="9" name="Picture 9"/>
+            <wp:cNvGraphicFramePr>
+              <a:graphicFrameLocks xmlns:a="http://schemas.openxmlformats.org/drawingml/2006/main" noChangeAspect="1"/>
+            </wp:cNvGraphicFramePr>
+            <a:graphic xmlns:a="http://schemas.openxmlformats.org/drawingml/2006/main">
+              <a:graphicData uri="http://schemas.openxmlformats.org/drawingml/2006/picture">
+                <pic:pic xmlns:pic="http://schemas.openxmlformats.org/drawingml/2006/picture">
+                  <pic:nvPicPr>
+                    <pic:cNvPr id="1" name=""/>
+                    <pic:cNvPicPr/>
+                  </pic:nvPicPr>
+                  <pic:blipFill>
+                    <a:blip r:embed="rId16"/>
+                    <a:stretch>
+                      <a:fillRect/>
+                    </a:stretch>
+                  </pic:blipFill>
+                  <pic:spPr>
+                    <a:xfrm>
+                      <a:off x="0" y="0"/>
+                      <a:ext cx="5731510" cy="3260725"/>
+                    </a:xfrm>
+                    <a:prstGeom prst="rect">
+                      <a:avLst/>
+                    </a:prstGeom>
+                  </pic:spPr>
+                </pic:pic>
+              </a:graphicData>
+            </a:graphic>
+          </wp:inline>
+        </w:drawing>
+      </w:r>
+    </w:p>
+    <w:p>
+      <w:pPr>
+        <w:pStyle w:val="Caption"/>
+      </w:pPr>
+      <w:r>
+        <w:t xml:space="preserve">Figure </w:t>
+      </w:r>
+      <w:fldSimple w:instr=" SEQ Figure \* ARABIC ">
+        <w:r>
+          <w:rPr>
+            <w:noProof/>
+          </w:rPr>
+          <w:t>8</w:t>
+        </w:r>
+      </w:fldSimple>
+      <w:r>
+        <w:t xml:space="preserve"> HDB flat type prices over the years</w:t>
+      </w:r>
+    </w:p>
+    <w:p/>
+    <w:p>
+      <w:pPr>
+        <w:keepNext/>
+      </w:pPr>
+      <w:r>
+        <w:rPr>
+          <w:noProof/>
+        </w:rPr>
+        <w:drawing>
+          <wp:inline distT="0" distB="0" distL="0" distR="0" wp14:anchorId="5887C826" wp14:editId="4AB0288D">
+            <wp:extent cx="5731510" cy="3272155"/>
+            <wp:effectExtent l="0" t="0" r="2540" b="4445"/>
+            <wp:docPr id="10" name="Picture 10"/>
+            <wp:cNvGraphicFramePr>
+              <a:graphicFrameLocks xmlns:a="http://schemas.openxmlformats.org/drawingml/2006/main" noChangeAspect="1"/>
+            </wp:cNvGraphicFramePr>
+            <a:graphic xmlns:a="http://schemas.openxmlformats.org/drawingml/2006/main">
+              <a:graphicData uri="http://schemas.openxmlformats.org/drawingml/2006/picture">
+                <pic:pic xmlns:pic="http://schemas.openxmlformats.org/drawingml/2006/picture">
+                  <pic:nvPicPr>
+                    <pic:cNvPr id="1" name=""/>
+                    <pic:cNvPicPr/>
+                  </pic:nvPicPr>
+                  <pic:blipFill>
+                    <a:blip r:embed="rId17"/>
+                    <a:stretch>
+                      <a:fillRect/>
+                    </a:stretch>
+                  </pic:blipFill>
+                  <pic:spPr>
+                    <a:xfrm>
+                      <a:off x="0" y="0"/>
+                      <a:ext cx="5731510" cy="3272155"/>
+                    </a:xfrm>
+                    <a:prstGeom prst="rect">
+                      <a:avLst/>
+                    </a:prstGeom>
+                  </pic:spPr>
+                </pic:pic>
+              </a:graphicData>
+            </a:graphic>
+          </wp:inline>
+        </w:drawing>
+      </w:r>
+    </w:p>
+    <w:p>
+      <w:pPr>
+        <w:pStyle w:val="Caption"/>
+      </w:pPr>
+      <w:r>
+        <w:t xml:space="preserve">Figure </w:t>
+      </w:r>
+      <w:fldSimple w:instr=" SEQ Figure \* ARABIC ">
+        <w:r>
+          <w:rPr>
+            <w:noProof/>
+          </w:rPr>
+          <w:t>9</w:t>
+        </w:r>
+      </w:fldSimple>
+      <w:r>
+        <w:t xml:space="preserve"> Private Housing property type prices over the years</w:t>
+      </w:r>
+      <w:r>
+        <w:t xml:space="preserve"> (green colour shows “detached house” type)</w:t>
+      </w:r>
     </w:p>
     <w:sectPr>
-      <w:headerReference w:type="default" r:id="rId9"/>
-      <w:footerReference w:type="default" r:id="rId10"/>
+      <w:headerReference w:type="default" r:id="rId18"/>
+      <w:footerReference w:type="default" r:id="rId19"/>
       <w:pgSz w:w="11906" w:h="16838"/>
       <w:pgMar w:top="1440" w:right="1440" w:bottom="1440" w:left="1440" w:header="708" w:footer="708" w:gutter="0"/>
       <w:cols w:space="708"/>
@@ -1369,10 +2377,7 @@
       <w:spacing w:line="240" w:lineRule="atLeast"/>
     </w:pPr>
     <w:r>
-      <w:t xml:space="preserve">Submitted by </w:t>
-    </w:r>
-    <w:r>
-      <w:t xml:space="preserve">Naval Kumar </w:t>
+      <w:t xml:space="preserve">Submitted by Naval Kumar </w:t>
     </w:r>
     <w:proofErr w:type="spellStart"/>
     <w:r>
@@ -1380,10 +2385,7 @@
     </w:r>
     <w:proofErr w:type="spellEnd"/>
     <w:r>
-      <w:t xml:space="preserve"> (A0163256E)</w:t>
-    </w:r>
-    <w:r>
-      <w:t xml:space="preserve"> and </w:t>
+      <w:t xml:space="preserve"> (A0163256E) and </w:t>
     </w:r>
     <w:proofErr w:type="spellStart"/>
     <w:r>
@@ -1499,7 +2501,7 @@
   <w:abstractNum w:abstractNumId="1" w15:restartNumberingAfterBreak="0">
     <w:nsid w:val="2C405B5A"/>
     <w:multiLevelType w:val="hybridMultilevel"/>
-    <w:tmpl w:val="D3B20194"/>
+    <w:tmpl w:val="155CC5A0"/>
     <w:lvl w:ilvl="0" w:tplc="914A50D8">
       <w:numFmt w:val="bullet"/>
       <w:lvlText w:val=""/>
@@ -1511,7 +2513,119 @@
         <w:rFonts w:ascii="Symbol" w:eastAsiaTheme="minorHAnsi" w:hAnsi="Symbol" w:cstheme="minorBidi" w:hint="default"/>
       </w:rPr>
     </w:lvl>
-    <w:lvl w:ilvl="1" w:tplc="48090003">
+    <w:lvl w:ilvl="1" w:tplc="4809000F">
+      <w:start w:val="1"/>
+      <w:numFmt w:val="decimal"/>
+      <w:lvlText w:val="%2."/>
+      <w:lvlJc w:val="left"/>
+      <w:pPr>
+        <w:ind w:left="1440" w:hanging="360"/>
+      </w:pPr>
+      <w:rPr>
+        <w:rFonts w:hint="default"/>
+      </w:rPr>
+    </w:lvl>
+    <w:lvl w:ilvl="2" w:tplc="48090005" w:tentative="1">
+      <w:start w:val="1"/>
+      <w:numFmt w:val="bullet"/>
+      <w:lvlText w:val=""/>
+      <w:lvlJc w:val="left"/>
+      <w:pPr>
+        <w:ind w:left="2160" w:hanging="360"/>
+      </w:pPr>
+      <w:rPr>
+        <w:rFonts w:ascii="Wingdings" w:hAnsi="Wingdings" w:hint="default"/>
+      </w:rPr>
+    </w:lvl>
+    <w:lvl w:ilvl="3" w:tplc="48090001" w:tentative="1">
+      <w:start w:val="1"/>
+      <w:numFmt w:val="bullet"/>
+      <w:lvlText w:val=""/>
+      <w:lvlJc w:val="left"/>
+      <w:pPr>
+        <w:ind w:left="2880" w:hanging="360"/>
+      </w:pPr>
+      <w:rPr>
+        <w:rFonts w:ascii="Symbol" w:hAnsi="Symbol" w:hint="default"/>
+      </w:rPr>
+    </w:lvl>
+    <w:lvl w:ilvl="4" w:tplc="48090003" w:tentative="1">
+      <w:start w:val="1"/>
+      <w:numFmt w:val="bullet"/>
+      <w:lvlText w:val="o"/>
+      <w:lvlJc w:val="left"/>
+      <w:pPr>
+        <w:ind w:left="3600" w:hanging="360"/>
+      </w:pPr>
+      <w:rPr>
+        <w:rFonts w:ascii="Courier New" w:hAnsi="Courier New" w:cs="Courier New" w:hint="default"/>
+      </w:rPr>
+    </w:lvl>
+    <w:lvl w:ilvl="5" w:tplc="48090005" w:tentative="1">
+      <w:start w:val="1"/>
+      <w:numFmt w:val="bullet"/>
+      <w:lvlText w:val=""/>
+      <w:lvlJc w:val="left"/>
+      <w:pPr>
+        <w:ind w:left="4320" w:hanging="360"/>
+      </w:pPr>
+      <w:rPr>
+        <w:rFonts w:ascii="Wingdings" w:hAnsi="Wingdings" w:hint="default"/>
+      </w:rPr>
+    </w:lvl>
+    <w:lvl w:ilvl="6" w:tplc="48090001" w:tentative="1">
+      <w:start w:val="1"/>
+      <w:numFmt w:val="bullet"/>
+      <w:lvlText w:val=""/>
+      <w:lvlJc w:val="left"/>
+      <w:pPr>
+        <w:ind w:left="5040" w:hanging="360"/>
+      </w:pPr>
+      <w:rPr>
+        <w:rFonts w:ascii="Symbol" w:hAnsi="Symbol" w:hint="default"/>
+      </w:rPr>
+    </w:lvl>
+    <w:lvl w:ilvl="7" w:tplc="48090003" w:tentative="1">
+      <w:start w:val="1"/>
+      <w:numFmt w:val="bullet"/>
+      <w:lvlText w:val="o"/>
+      <w:lvlJc w:val="left"/>
+      <w:pPr>
+        <w:ind w:left="5760" w:hanging="360"/>
+      </w:pPr>
+      <w:rPr>
+        <w:rFonts w:ascii="Courier New" w:hAnsi="Courier New" w:cs="Courier New" w:hint="default"/>
+      </w:rPr>
+    </w:lvl>
+    <w:lvl w:ilvl="8" w:tplc="48090005" w:tentative="1">
+      <w:start w:val="1"/>
+      <w:numFmt w:val="bullet"/>
+      <w:lvlText w:val=""/>
+      <w:lvlJc w:val="left"/>
+      <w:pPr>
+        <w:ind w:left="6480" w:hanging="360"/>
+      </w:pPr>
+      <w:rPr>
+        <w:rFonts w:ascii="Wingdings" w:hAnsi="Wingdings" w:hint="default"/>
+      </w:rPr>
+    </w:lvl>
+  </w:abstractNum>
+  <w:abstractNum w:abstractNumId="2" w15:restartNumberingAfterBreak="0">
+    <w:nsid w:val="59067660"/>
+    <w:multiLevelType w:val="hybridMultilevel"/>
+    <w:tmpl w:val="3314E2BE"/>
+    <w:lvl w:ilvl="0" w:tplc="914A50D8">
+      <w:numFmt w:val="bullet"/>
+      <w:lvlText w:val=""/>
+      <w:lvlJc w:val="left"/>
+      <w:pPr>
+        <w:ind w:left="720" w:hanging="360"/>
+      </w:pPr>
+      <w:rPr>
+        <w:rFonts w:ascii="Symbol" w:eastAsiaTheme="minorHAnsi" w:hAnsi="Symbol" w:cstheme="minorBidi" w:hint="default"/>
+      </w:rPr>
+    </w:lvl>
+    <w:lvl w:ilvl="1" w:tplc="48090003" w:tentative="1">
       <w:start w:val="1"/>
       <w:numFmt w:val="bullet"/>
       <w:lvlText w:val="o"/>
@@ -1608,7 +2722,7 @@
       </w:rPr>
     </w:lvl>
   </w:abstractNum>
-  <w:abstractNum w:abstractNumId="2" w15:restartNumberingAfterBreak="0">
+  <w:abstractNum w:abstractNumId="3" w15:restartNumberingAfterBreak="0">
     <w:nsid w:val="7D574138"/>
     <w:multiLevelType w:val="hybridMultilevel"/>
     <w:tmpl w:val="B2FAA50E"/>
@@ -1704,6 +2818,9 @@
     <w:abstractNumId w:val="0"/>
   </w:num>
   <w:num w:numId="3">
+    <w:abstractNumId w:val="3"/>
+  </w:num>
+  <w:num w:numId="4">
     <w:abstractNumId w:val="2"/>
   </w:num>
 </w:numbering>
@@ -2107,6 +3224,49 @@
     <w:name w:val="Normal"/>
     <w:qFormat/>
   </w:style>
+  <w:style w:type="paragraph" w:styleId="Heading1">
+    <w:name w:val="heading 1"/>
+    <w:basedOn w:val="Normal"/>
+    <w:next w:val="Normal"/>
+    <w:link w:val="Heading1Char"/>
+    <w:uiPriority w:val="9"/>
+    <w:qFormat/>
+    <w:rsid w:val="00E55A13"/>
+    <w:pPr>
+      <w:keepNext/>
+      <w:keepLines/>
+      <w:spacing w:before="240" w:after="0"/>
+      <w:outlineLvl w:val="0"/>
+    </w:pPr>
+    <w:rPr>
+      <w:rFonts w:asciiTheme="majorHAnsi" w:eastAsiaTheme="majorEastAsia" w:hAnsiTheme="majorHAnsi" w:cstheme="majorBidi"/>
+      <w:color w:val="2F5496" w:themeColor="accent1" w:themeShade="BF"/>
+      <w:sz w:val="32"/>
+      <w:szCs w:val="32"/>
+    </w:rPr>
+  </w:style>
+  <w:style w:type="paragraph" w:styleId="Heading2">
+    <w:name w:val="heading 2"/>
+    <w:basedOn w:val="Normal"/>
+    <w:next w:val="Normal"/>
+    <w:link w:val="Heading2Char"/>
+    <w:uiPriority w:val="9"/>
+    <w:unhideWhenUsed/>
+    <w:qFormat/>
+    <w:rsid w:val="00E55A13"/>
+    <w:pPr>
+      <w:keepNext/>
+      <w:keepLines/>
+      <w:spacing w:before="40" w:after="0"/>
+      <w:outlineLvl w:val="1"/>
+    </w:pPr>
+    <w:rPr>
+      <w:rFonts w:asciiTheme="majorHAnsi" w:eastAsiaTheme="majorEastAsia" w:hAnsiTheme="majorHAnsi" w:cstheme="majorBidi"/>
+      <w:color w:val="2F5496" w:themeColor="accent1" w:themeShade="BF"/>
+      <w:sz w:val="26"/>
+      <w:szCs w:val="26"/>
+    </w:rPr>
+  </w:style>
   <w:style w:type="character" w:default="1" w:styleId="DefaultParagraphFont">
     <w:name w:val="Default Paragraph Font"/>
     <w:uiPriority w:val="1"/>
@@ -2213,7 +3373,6 @@
     <w:basedOn w:val="Normal"/>
     <w:next w:val="Normal"/>
     <w:uiPriority w:val="35"/>
-    <w:semiHidden/>
     <w:unhideWhenUsed/>
     <w:qFormat/>
     <w:rsid w:val="00B2762E"/>
@@ -2226,6 +3385,32 @@
       <w:color w:val="44546A" w:themeColor="text2"/>
       <w:sz w:val="18"/>
       <w:szCs w:val="18"/>
+    </w:rPr>
+  </w:style>
+  <w:style w:type="character" w:customStyle="1" w:styleId="Heading1Char">
+    <w:name w:val="Heading 1 Char"/>
+    <w:basedOn w:val="DefaultParagraphFont"/>
+    <w:link w:val="Heading1"/>
+    <w:uiPriority w:val="9"/>
+    <w:rsid w:val="00E55A13"/>
+    <w:rPr>
+      <w:rFonts w:asciiTheme="majorHAnsi" w:eastAsiaTheme="majorEastAsia" w:hAnsiTheme="majorHAnsi" w:cstheme="majorBidi"/>
+      <w:color w:val="2F5496" w:themeColor="accent1" w:themeShade="BF"/>
+      <w:sz w:val="32"/>
+      <w:szCs w:val="32"/>
+    </w:rPr>
+  </w:style>
+  <w:style w:type="character" w:customStyle="1" w:styleId="Heading2Char">
+    <w:name w:val="Heading 2 Char"/>
+    <w:basedOn w:val="DefaultParagraphFont"/>
+    <w:link w:val="Heading2"/>
+    <w:uiPriority w:val="9"/>
+    <w:rsid w:val="00E55A13"/>
+    <w:rPr>
+      <w:rFonts w:asciiTheme="majorHAnsi" w:eastAsiaTheme="majorEastAsia" w:hAnsiTheme="majorHAnsi" w:cstheme="majorBidi"/>
+      <w:color w:val="2F5496" w:themeColor="accent1" w:themeShade="BF"/>
+      <w:sz w:val="26"/>
+      <w:szCs w:val="26"/>
     </w:rPr>
   </w:style>
 </w:styles>

</xml_diff>